<commit_message>
daily check and homework in the same file
</commit_message>
<xml_diff>
--- a/CheckListFiles/DailyReport.docx
+++ b/CheckListFiles/DailyReport.docx
@@ -8060,6 +8060,1024 @@
         <w:t>@Qualifier -&gt; @Autowired</w:t>
       </w:r>
     </w:p>
+    <w:p/>
+    <w:p/>
+    <w:p>
+      <w:r>
+        <w:t>03/22/2022</w:t>
+      </w:r>
+    </w:p>
+    <w:p>
+      <w:r>
+        <w:t>Reviewed:</w:t>
+      </w:r>
+    </w:p>
+    <w:p>
+      <w:pPr>
+        <w:rPr>
+          <w:b/>
+          <w:bCs/>
+        </w:rPr>
+      </w:pPr>
+      <w:r>
+        <w:rPr>
+          <w:b/>
+          <w:bCs/>
+        </w:rPr>
+        <w:t>Keywords</w:t>
+      </w:r>
+    </w:p>
+    <w:p>
+      <w:pPr>
+        <w:pStyle w:val="ListParagraph"/>
+        <w:numPr>
+          <w:ilvl w:val="0"/>
+          <w:numId w:val="16"/>
+        </w:numPr>
+        <w:rPr>
+          <w:rFonts w:eastAsia="Times New Roman" w:cstheme="minorHAnsi"/>
+        </w:rPr>
+      </w:pPr>
+      <w:r>
+        <w:rPr>
+          <w:rFonts w:cstheme="minorHAnsi"/>
+        </w:rPr>
+        <w:t>modifier</w:t>
+      </w:r>
+    </w:p>
+    <w:p>
+      <w:pPr>
+        <w:pStyle w:val="ListParagraph"/>
+        <w:numPr>
+          <w:ilvl w:val="1"/>
+          <w:numId w:val="16"/>
+        </w:numPr>
+        <w:rPr>
+          <w:rFonts w:eastAsia="Times New Roman" w:cstheme="minorHAnsi"/>
+        </w:rPr>
+      </w:pPr>
+      <w:r>
+        <w:rPr>
+          <w:rFonts w:cstheme="minorHAnsi"/>
+        </w:rPr>
+        <w:t xml:space="preserve">public, private, protected, static, final, </w:t>
+      </w:r>
+      <w:r>
+        <w:rPr>
+          <w:rFonts w:cstheme="minorHAnsi"/>
+        </w:rPr>
+        <w:t>//</w:t>
+      </w:r>
+      <w:r>
+        <w:rPr>
+          <w:rFonts w:cstheme="minorHAnsi"/>
+        </w:rPr>
+        <w:t xml:space="preserve">abstract, synchronized, native, </w:t>
+      </w:r>
+      <w:proofErr w:type="spellStart"/>
+      <w:r>
+        <w:rPr>
+          <w:rFonts w:cstheme="minorHAnsi"/>
+        </w:rPr>
+        <w:t>strictfp</w:t>
+      </w:r>
+      <w:proofErr w:type="spellEnd"/>
+      <w:r>
+        <w:rPr>
+          <w:rFonts w:cstheme="minorHAnsi"/>
+        </w:rPr>
+        <w:t>, transient, volatile</w:t>
+      </w:r>
+    </w:p>
+    <w:p>
+      <w:pPr>
+        <w:pStyle w:val="ListParagraph"/>
+        <w:numPr>
+          <w:ilvl w:val="2"/>
+          <w:numId w:val="16"/>
+        </w:numPr>
+        <w:rPr>
+          <w:rFonts w:eastAsia="Times New Roman" w:cstheme="minorHAnsi"/>
+        </w:rPr>
+      </w:pPr>
+      <w:r>
+        <w:rPr>
+          <w:rFonts w:cstheme="minorHAnsi"/>
+        </w:rPr>
+        <w:t>synchronized – only one thread can execute at a time</w:t>
+      </w:r>
+      <w:r>
+        <w:rPr>
+          <w:rFonts w:cstheme="minorHAnsi"/>
+        </w:rPr>
+        <w:t>.</w:t>
+      </w:r>
+    </w:p>
+    <w:p>
+      <w:pPr>
+        <w:pStyle w:val="ListParagraph"/>
+        <w:numPr>
+          <w:ilvl w:val="2"/>
+          <w:numId w:val="16"/>
+        </w:numPr>
+        <w:rPr>
+          <w:rFonts w:eastAsia="Times New Roman" w:cstheme="minorHAnsi"/>
+        </w:rPr>
+      </w:pPr>
+      <w:r>
+        <w:rPr>
+          <w:rFonts w:cstheme="minorHAnsi"/>
+        </w:rPr>
+        <w:t>native – non-access modifier that is used to access methods implemented in a language other than Java</w:t>
+      </w:r>
+      <w:r>
+        <w:rPr>
+          <w:rFonts w:cstheme="minorHAnsi"/>
+        </w:rPr>
+        <w:t>.</w:t>
+      </w:r>
+    </w:p>
+    <w:p>
+      <w:pPr>
+        <w:pStyle w:val="ListParagraph"/>
+        <w:numPr>
+          <w:ilvl w:val="2"/>
+          <w:numId w:val="16"/>
+        </w:numPr>
+        <w:rPr>
+          <w:rFonts w:eastAsia="Times New Roman" w:cstheme="minorHAnsi"/>
+        </w:rPr>
+      </w:pPr>
+      <w:proofErr w:type="spellStart"/>
+      <w:r>
+        <w:rPr>
+          <w:rFonts w:cstheme="minorHAnsi"/>
+        </w:rPr>
+        <w:t>strictfp</w:t>
+      </w:r>
+      <w:proofErr w:type="spellEnd"/>
+      <w:r>
+        <w:rPr>
+          <w:rFonts w:cstheme="minorHAnsi"/>
+        </w:rPr>
+        <w:t xml:space="preserve"> – used for restricting floating-point calculations and ensure the same result on every platform while performing operations in the floating-point variables. Used with classes, interfaces, and methods.</w:t>
+      </w:r>
+    </w:p>
+    <w:p>
+      <w:pPr>
+        <w:pStyle w:val="ListParagraph"/>
+        <w:numPr>
+          <w:ilvl w:val="2"/>
+          <w:numId w:val="16"/>
+        </w:numPr>
+        <w:rPr>
+          <w:rFonts w:eastAsia="Times New Roman" w:cstheme="minorHAnsi"/>
+        </w:rPr>
+      </w:pPr>
+      <w:r>
+        <w:rPr>
+          <w:rFonts w:cstheme="minorHAnsi"/>
+        </w:rPr>
+        <w:lastRenderedPageBreak/>
+        <w:t>Transient – make the variable nor serialized. Serialization is the process of converting an object into a byte stream.</w:t>
+      </w:r>
+    </w:p>
+    <w:p>
+      <w:pPr>
+        <w:pStyle w:val="ListParagraph"/>
+        <w:numPr>
+          <w:ilvl w:val="2"/>
+          <w:numId w:val="16"/>
+        </w:numPr>
+        <w:rPr>
+          <w:rFonts w:eastAsia="Times New Roman" w:cstheme="minorHAnsi"/>
+        </w:rPr>
+      </w:pPr>
+      <w:r>
+        <w:rPr>
+          <w:rFonts w:cstheme="minorHAnsi"/>
+        </w:rPr>
+        <w:t>Volatile</w:t>
+      </w:r>
+    </w:p>
+    <w:p>
+      <w:pPr>
+        <w:pStyle w:val="ListParagraph"/>
+        <w:numPr>
+          <w:ilvl w:val="0"/>
+          <w:numId w:val="16"/>
+        </w:numPr>
+        <w:rPr>
+          <w:rFonts w:eastAsia="Times New Roman" w:cstheme="minorHAnsi"/>
+        </w:rPr>
+      </w:pPr>
+      <w:r>
+        <w:rPr>
+          <w:rFonts w:cstheme="minorHAnsi"/>
+        </w:rPr>
+        <w:t>exception handling (6</w:t>
+      </w:r>
+      <w:r>
+        <w:rPr>
+          <w:rFonts w:cstheme="minorHAnsi"/>
+        </w:rPr>
+        <w:t>)</w:t>
+      </w:r>
+    </w:p>
+    <w:p>
+      <w:pPr>
+        <w:pStyle w:val="ListParagraph"/>
+        <w:numPr>
+          <w:ilvl w:val="1"/>
+          <w:numId w:val="16"/>
+        </w:numPr>
+        <w:rPr>
+          <w:rFonts w:eastAsia="Times New Roman" w:cstheme="minorHAnsi"/>
+        </w:rPr>
+      </w:pPr>
+      <w:r>
+        <w:rPr>
+          <w:rFonts w:cstheme="minorHAnsi"/>
+        </w:rPr>
+        <w:t>try, catch, finally, throw, throws, assert</w:t>
+      </w:r>
+    </w:p>
+    <w:p>
+      <w:pPr>
+        <w:pStyle w:val="ListParagraph"/>
+        <w:numPr>
+          <w:ilvl w:val="2"/>
+          <w:numId w:val="16"/>
+        </w:numPr>
+        <w:rPr>
+          <w:rFonts w:eastAsia="Times New Roman" w:cstheme="minorHAnsi"/>
+        </w:rPr>
+      </w:pPr>
+      <w:r>
+        <w:rPr>
+          <w:rFonts w:cstheme="minorHAnsi"/>
+        </w:rPr>
+        <w:t>assert – used for testing. Two ways to use:</w:t>
+      </w:r>
+    </w:p>
+    <w:p>
+      <w:pPr>
+        <w:pStyle w:val="ListParagraph"/>
+        <w:numPr>
+          <w:ilvl w:val="3"/>
+          <w:numId w:val="16"/>
+        </w:numPr>
+        <w:rPr>
+          <w:rFonts w:eastAsia="Times New Roman" w:cstheme="minorHAnsi"/>
+        </w:rPr>
+      </w:pPr>
+      <w:r>
+        <w:rPr>
+          <w:rFonts w:cstheme="minorHAnsi"/>
+        </w:rPr>
+        <w:t xml:space="preserve">assert </w:t>
+      </w:r>
+      <w:proofErr w:type="gramStart"/>
+      <w:r>
+        <w:rPr>
+          <w:rFonts w:cstheme="minorHAnsi"/>
+        </w:rPr>
+        <w:t>expression;</w:t>
+      </w:r>
+      <w:proofErr w:type="gramEnd"/>
+    </w:p>
+    <w:p>
+      <w:pPr>
+        <w:pStyle w:val="ListParagraph"/>
+        <w:numPr>
+          <w:ilvl w:val="3"/>
+          <w:numId w:val="16"/>
+        </w:numPr>
+        <w:rPr>
+          <w:rFonts w:eastAsia="Times New Roman" w:cstheme="minorHAnsi"/>
+        </w:rPr>
+      </w:pPr>
+      <w:r>
+        <w:rPr>
+          <w:rFonts w:cstheme="minorHAnsi"/>
+        </w:rPr>
+        <w:t>assert expression</w:t>
+      </w:r>
+      <w:proofErr w:type="gramStart"/>
+      <w:r>
+        <w:rPr>
+          <w:rFonts w:cstheme="minorHAnsi"/>
+        </w:rPr>
+        <w:t>1 :</w:t>
+      </w:r>
+      <w:proofErr w:type="gramEnd"/>
+      <w:r>
+        <w:rPr>
+          <w:rFonts w:cstheme="minorHAnsi"/>
+        </w:rPr>
+        <w:t xml:space="preserve"> expression2;</w:t>
+      </w:r>
+    </w:p>
+    <w:p>
+      <w:pPr>
+        <w:pStyle w:val="ListParagraph"/>
+        <w:numPr>
+          <w:ilvl w:val="0"/>
+          <w:numId w:val="16"/>
+        </w:numPr>
+        <w:rPr>
+          <w:rFonts w:eastAsia="Times New Roman" w:cstheme="minorHAnsi"/>
+        </w:rPr>
+      </w:pPr>
+      <w:r>
+        <w:rPr>
+          <w:rFonts w:cstheme="minorHAnsi"/>
+        </w:rPr>
+        <w:t>class related (6)</w:t>
+      </w:r>
+    </w:p>
+    <w:p>
+      <w:pPr>
+        <w:pStyle w:val="ListParagraph"/>
+        <w:numPr>
+          <w:ilvl w:val="1"/>
+          <w:numId w:val="16"/>
+        </w:numPr>
+        <w:rPr>
+          <w:rFonts w:eastAsia="Times New Roman" w:cstheme="minorHAnsi"/>
+        </w:rPr>
+      </w:pPr>
+      <w:r>
+        <w:rPr>
+          <w:rFonts w:cstheme="minorHAnsi"/>
+        </w:rPr>
+        <w:t>class, package, import, extends, implements, interface</w:t>
+      </w:r>
+    </w:p>
+    <w:p>
+      <w:pPr>
+        <w:pStyle w:val="ListParagraph"/>
+        <w:numPr>
+          <w:ilvl w:val="0"/>
+          <w:numId w:val="16"/>
+        </w:numPr>
+        <w:rPr>
+          <w:rFonts w:eastAsia="Times New Roman" w:cstheme="minorHAnsi"/>
+        </w:rPr>
+      </w:pPr>
+      <w:r>
+        <w:rPr>
+          <w:rFonts w:cstheme="minorHAnsi"/>
+        </w:rPr>
+        <w:t>o</w:t>
+      </w:r>
+      <w:r>
+        <w:rPr>
+          <w:rFonts w:cstheme="minorHAnsi"/>
+        </w:rPr>
+        <w:t>bject related (4)</w:t>
+      </w:r>
+    </w:p>
+    <w:p>
+      <w:pPr>
+        <w:pStyle w:val="ListParagraph"/>
+        <w:numPr>
+          <w:ilvl w:val="1"/>
+          <w:numId w:val="16"/>
+        </w:numPr>
+        <w:rPr>
+          <w:rFonts w:eastAsia="Times New Roman" w:cstheme="minorHAnsi"/>
+        </w:rPr>
+      </w:pPr>
+      <w:r>
+        <w:rPr>
+          <w:rFonts w:cstheme="minorHAnsi"/>
+        </w:rPr>
+        <w:t xml:space="preserve">new, </w:t>
+      </w:r>
+      <w:proofErr w:type="spellStart"/>
+      <w:r>
+        <w:rPr>
+          <w:rFonts w:cstheme="minorHAnsi"/>
+        </w:rPr>
+        <w:t>instanceof</w:t>
+      </w:r>
+      <w:proofErr w:type="spellEnd"/>
+      <w:r>
+        <w:rPr>
+          <w:rFonts w:cstheme="minorHAnsi"/>
+        </w:rPr>
+        <w:t>, super, this</w:t>
+      </w:r>
+    </w:p>
+    <w:p>
+      <w:pPr>
+        <w:rPr>
+          <w:rFonts w:eastAsia="Times New Roman" w:cstheme="minorHAnsi"/>
+        </w:rPr>
+      </w:pPr>
+    </w:p>
+    <w:p>
+      <w:pPr>
+        <w:rPr>
+          <w:rFonts w:eastAsia="Times New Roman" w:cstheme="minorHAnsi"/>
+        </w:rPr>
+      </w:pPr>
+      <w:r>
+        <w:rPr>
+          <w:rFonts w:eastAsia="Times New Roman" w:cstheme="minorHAnsi"/>
+        </w:rPr>
+        <w:t>Tomorrow:</w:t>
+      </w:r>
+    </w:p>
+    <w:p>
+      <w:pPr>
+        <w:rPr>
+          <w:rFonts w:eastAsia="Times New Roman" w:cstheme="minorHAnsi"/>
+        </w:rPr>
+      </w:pPr>
+      <w:r>
+        <w:rPr>
+          <w:rFonts w:eastAsia="Times New Roman" w:cstheme="minorHAnsi"/>
+        </w:rPr>
+        <w:t>OOP</w:t>
+      </w:r>
+    </w:p>
+    <w:p>
+      <w:pPr>
+        <w:rPr>
+          <w:rFonts w:eastAsia="Times New Roman" w:cstheme="minorHAnsi"/>
+        </w:rPr>
+      </w:pPr>
+      <w:r>
+        <w:rPr>
+          <w:rFonts w:eastAsia="Times New Roman" w:cstheme="minorHAnsi"/>
+        </w:rPr>
+        <w:t>Maybe some exceptions</w:t>
+      </w:r>
+    </w:p>
+    <w:p>
+      <w:pPr>
+        <w:rPr>
+          <w:rFonts w:eastAsia="Times New Roman" w:cstheme="minorHAnsi"/>
+        </w:rPr>
+      </w:pPr>
+    </w:p>
+    <w:p>
+      <w:pPr>
+        <w:rPr>
+          <w:rFonts w:eastAsia="Times New Roman" w:cstheme="minorHAnsi"/>
+        </w:rPr>
+      </w:pPr>
+      <w:r>
+        <w:rPr>
+          <w:rFonts w:eastAsia="Times New Roman" w:cstheme="minorHAnsi"/>
+        </w:rPr>
+        <w:t>Today:</w:t>
+      </w:r>
+    </w:p>
+    <w:p>
+      <w:pPr>
+        <w:rPr>
+          <w:rFonts w:eastAsia="Times New Roman" w:cstheme="minorHAnsi"/>
+        </w:rPr>
+      </w:pPr>
+      <w:r>
+        <w:rPr>
+          <w:rFonts w:eastAsia="Times New Roman" w:cstheme="minorHAnsi"/>
+          <w:b/>
+          <w:bCs/>
+        </w:rPr>
+        <w:t>Waterfall style</w:t>
+      </w:r>
+      <w:r>
+        <w:rPr>
+          <w:rFonts w:eastAsia="Times New Roman" w:cstheme="minorHAnsi"/>
+        </w:rPr>
+        <w:t xml:space="preserve"> – everything in scheduled, </w:t>
+      </w:r>
+      <w:r>
+        <w:rPr>
+          <w:rFonts w:eastAsia="Times New Roman" w:cstheme="minorHAnsi"/>
+        </w:rPr>
+        <w:t>less communication between business and IT</w:t>
+      </w:r>
+    </w:p>
+    <w:p>
+      <w:pPr>
+        <w:pStyle w:val="ListParagraph"/>
+        <w:numPr>
+          <w:ilvl w:val="0"/>
+          <w:numId w:val="19"/>
+        </w:numPr>
+        <w:rPr>
+          <w:rFonts w:eastAsia="Times New Roman" w:cstheme="minorHAnsi"/>
+        </w:rPr>
+      </w:pPr>
+      <w:r>
+        <w:rPr>
+          <w:rFonts w:eastAsia="Times New Roman" w:cstheme="minorHAnsi"/>
+        </w:rPr>
+        <w:t>break a big project into several phases, each phase takes several months</w:t>
+      </w:r>
+    </w:p>
+    <w:p>
+      <w:pPr>
+        <w:pStyle w:val="ListParagraph"/>
+        <w:numPr>
+          <w:ilvl w:val="0"/>
+          <w:numId w:val="19"/>
+        </w:numPr>
+        <w:rPr>
+          <w:rFonts w:eastAsia="Times New Roman" w:cstheme="minorHAnsi"/>
+        </w:rPr>
+      </w:pPr>
+      <w:r>
+        <w:rPr>
+          <w:rFonts w:eastAsia="Times New Roman" w:cstheme="minorHAnsi"/>
+        </w:rPr>
+        <w:t xml:space="preserve">problem: </w:t>
+      </w:r>
+      <w:r>
+        <w:rPr>
+          <w:rFonts w:eastAsia="Times New Roman" w:cstheme="minorHAnsi" w:hint="eastAsia"/>
+        </w:rPr>
+        <w:t>demand</w:t>
+      </w:r>
+      <w:r>
+        <w:rPr>
+          <w:rFonts w:eastAsia="Times New Roman" w:cstheme="minorHAnsi"/>
+        </w:rPr>
+        <w:t xml:space="preserve"> may change over time, chunky</w:t>
+      </w:r>
+    </w:p>
+    <w:p>
+      <w:pPr>
+        <w:rPr>
+          <w:rFonts w:eastAsia="Times New Roman" w:cstheme="minorHAnsi"/>
+        </w:rPr>
+      </w:pPr>
+    </w:p>
+    <w:p>
+      <w:pPr>
+        <w:rPr>
+          <w:rFonts w:eastAsia="Times New Roman" w:cstheme="minorHAnsi"/>
+          <w:b/>
+          <w:bCs/>
+        </w:rPr>
+      </w:pPr>
+      <w:r>
+        <w:rPr>
+          <w:rFonts w:eastAsia="Times New Roman" w:cstheme="minorHAnsi"/>
+          <w:b/>
+          <w:bCs/>
+        </w:rPr>
+        <w:t>Agile style</w:t>
+      </w:r>
+    </w:p>
+    <w:p>
+      <w:pPr>
+        <w:pStyle w:val="ListParagraph"/>
+        <w:numPr>
+          <w:ilvl w:val="0"/>
+          <w:numId w:val="20"/>
+        </w:numPr>
+        <w:rPr>
+          <w:rFonts w:eastAsia="Times New Roman" w:cstheme="minorHAnsi"/>
+        </w:rPr>
+      </w:pPr>
+      <w:r>
+        <w:rPr>
+          <w:rFonts w:eastAsia="Times New Roman" w:cstheme="minorHAnsi"/>
+        </w:rPr>
+        <w:t>B</w:t>
+      </w:r>
+      <w:r>
+        <w:rPr>
+          <w:rFonts w:eastAsia="Times New Roman" w:cstheme="minorHAnsi"/>
+        </w:rPr>
+        <w:t>reak a project into very small sprints, each sprint takes 1-2 weeks</w:t>
+      </w:r>
+    </w:p>
+    <w:p>
+      <w:pPr>
+        <w:pStyle w:val="ListParagraph"/>
+        <w:numPr>
+          <w:ilvl w:val="0"/>
+          <w:numId w:val="20"/>
+        </w:numPr>
+        <w:rPr>
+          <w:rFonts w:eastAsia="Times New Roman" w:cstheme="minorHAnsi"/>
+        </w:rPr>
+      </w:pPr>
+      <w:r>
+        <w:rPr>
+          <w:rFonts w:eastAsia="Times New Roman" w:cstheme="minorHAnsi"/>
+        </w:rPr>
+        <w:t>I</w:t>
+      </w:r>
+      <w:r>
+        <w:rPr>
+          <w:rFonts w:eastAsia="Times New Roman" w:cstheme="minorHAnsi"/>
+        </w:rPr>
+        <w:t xml:space="preserve">nformation board – put tickets of this sprint and assign people to work on the tickets. Each ticket has a point (based on difficulty). </w:t>
+      </w:r>
+    </w:p>
+    <w:p>
+      <w:pPr>
+        <w:pStyle w:val="ListParagraph"/>
+        <w:numPr>
+          <w:ilvl w:val="0"/>
+          <w:numId w:val="20"/>
+        </w:numPr>
+        <w:rPr>
+          <w:rFonts w:eastAsia="Times New Roman" w:cstheme="minorHAnsi"/>
+        </w:rPr>
+      </w:pPr>
+      <w:r>
+        <w:rPr>
+          <w:rFonts w:eastAsia="Times New Roman" w:cstheme="minorHAnsi"/>
+        </w:rPr>
+        <w:t xml:space="preserve">Scrum meeting – usually PM meet with </w:t>
+      </w:r>
+      <w:r>
+        <w:rPr>
+          <w:rFonts w:eastAsia="Times New Roman" w:cstheme="minorHAnsi"/>
+        </w:rPr>
+        <w:t>businessperson</w:t>
+      </w:r>
+      <w:r>
+        <w:rPr>
+          <w:rFonts w:eastAsia="Times New Roman" w:cstheme="minorHAnsi"/>
+        </w:rPr>
+        <w:t>, decide tickets</w:t>
+      </w:r>
+    </w:p>
+    <w:p>
+      <w:pPr>
+        <w:pStyle w:val="ListParagraph"/>
+        <w:numPr>
+          <w:ilvl w:val="0"/>
+          <w:numId w:val="20"/>
+        </w:numPr>
+        <w:rPr>
+          <w:rFonts w:eastAsia="Times New Roman" w:cstheme="minorHAnsi"/>
+        </w:rPr>
+      </w:pPr>
+      <w:r>
+        <w:rPr>
+          <w:rFonts w:eastAsia="Times New Roman" w:cstheme="minorHAnsi"/>
+        </w:rPr>
+        <w:t>Initial planning meeting</w:t>
+      </w:r>
+      <w:r>
+        <w:rPr>
+          <w:rFonts w:eastAsia="Times New Roman" w:cstheme="minorHAnsi"/>
+        </w:rPr>
+        <w:t xml:space="preserve"> – at the beginning of each sprint, to decide value of ticket</w:t>
+      </w:r>
+    </w:p>
+    <w:p>
+      <w:pPr>
+        <w:pStyle w:val="ListParagraph"/>
+        <w:numPr>
+          <w:ilvl w:val="0"/>
+          <w:numId w:val="20"/>
+        </w:numPr>
+        <w:rPr>
+          <w:rFonts w:eastAsia="Times New Roman" w:cstheme="minorHAnsi"/>
+        </w:rPr>
+      </w:pPr>
+      <w:r>
+        <w:rPr>
+          <w:rFonts w:eastAsia="Times New Roman" w:cstheme="minorHAnsi"/>
+        </w:rPr>
+        <w:t>Stand-up meeting – everyday, talk about today &amp; tomorrow work, and any blocks or difficulties</w:t>
+      </w:r>
+    </w:p>
+    <w:p>
+      <w:pPr>
+        <w:rPr>
+          <w:rFonts w:eastAsia="Times New Roman" w:cstheme="minorHAnsi"/>
+        </w:rPr>
+      </w:pPr>
+    </w:p>
+    <w:p>
+      <w:pPr>
+        <w:rPr>
+          <w:rFonts w:eastAsia="Times New Roman" w:cstheme="minorHAnsi"/>
+        </w:rPr>
+      </w:pPr>
+      <w:r>
+        <w:rPr>
+          <w:rFonts w:eastAsia="Times New Roman" w:cstheme="minorHAnsi" w:hint="eastAsia"/>
+          <w:b/>
+          <w:bCs/>
+        </w:rPr>
+        <w:t>CI</w:t>
+      </w:r>
+      <w:r>
+        <w:rPr>
+          <w:rFonts w:eastAsia="Times New Roman" w:cstheme="minorHAnsi"/>
+          <w:b/>
+          <w:bCs/>
+        </w:rPr>
+        <w:t>/</w:t>
+      </w:r>
+      <w:r>
+        <w:rPr>
+          <w:rFonts w:eastAsia="Times New Roman" w:cstheme="minorHAnsi" w:hint="eastAsia"/>
+          <w:b/>
+          <w:bCs/>
+        </w:rPr>
+        <w:t>CD</w:t>
+      </w:r>
+      <w:r>
+        <w:rPr>
+          <w:rFonts w:eastAsia="Times New Roman" w:cstheme="minorHAnsi"/>
+        </w:rPr>
+        <w:t xml:space="preserve"> – </w:t>
+      </w:r>
+      <w:r>
+        <w:rPr>
+          <w:rFonts w:eastAsia="Times New Roman" w:cstheme="minorHAnsi"/>
+        </w:rPr>
+        <w:t>continuous integration, continuous delivery/</w:t>
+      </w:r>
+      <w:r>
+        <w:rPr>
+          <w:rFonts w:eastAsia="Times New Roman" w:cstheme="minorHAnsi" w:hint="eastAsia"/>
+        </w:rPr>
+        <w:t>deployment</w:t>
+      </w:r>
+      <w:r>
+        <w:rPr>
+          <w:rFonts w:eastAsia="Times New Roman" w:cstheme="minorHAnsi"/>
+        </w:rPr>
+        <w:t>. A</w:t>
+      </w:r>
+      <w:r>
+        <w:rPr>
+          <w:rFonts w:eastAsia="Times New Roman" w:cstheme="minorHAnsi"/>
+        </w:rPr>
+        <w:t xml:space="preserve"> method to frequently deliver applications </w:t>
+      </w:r>
+      <w:r>
+        <w:rPr>
+          <w:rFonts w:eastAsia="Times New Roman" w:cstheme="minorHAnsi"/>
+        </w:rPr>
+        <w:t>to customers by introducing automation into the stages of app development.</w:t>
+      </w:r>
+    </w:p>
+    <w:p>
+      <w:pPr>
+        <w:rPr>
+          <w:rFonts w:eastAsia="Times New Roman" w:cstheme="minorHAnsi"/>
+        </w:rPr>
+      </w:pPr>
+      <w:r>
+        <w:rPr>
+          <w:rFonts w:eastAsia="Times New Roman" w:cstheme="minorHAnsi" w:hint="eastAsia"/>
+        </w:rPr>
+        <w:t>CI</w:t>
+      </w:r>
+      <w:r>
+        <w:rPr>
+          <w:rFonts w:eastAsia="Times New Roman" w:cstheme="minorHAnsi"/>
+        </w:rPr>
+        <w:t xml:space="preserve"> – new code changes to an app are regularly built, tested, and merged to a shared repository.</w:t>
+      </w:r>
+    </w:p>
+    <w:p>
+      <w:pPr>
+        <w:rPr>
+          <w:rFonts w:eastAsia="Times New Roman" w:cstheme="minorHAnsi"/>
+        </w:rPr>
+      </w:pPr>
+      <w:r>
+        <w:rPr>
+          <w:rFonts w:eastAsia="Times New Roman" w:cstheme="minorHAnsi"/>
+        </w:rPr>
+        <w:t>CD (continuous deployment) – automatically release a developer’s changes from the repository to production.</w:t>
+      </w:r>
+    </w:p>
+    <w:p>
+      <w:pPr>
+        <w:rPr>
+          <w:rFonts w:eastAsia="Times New Roman" w:cstheme="minorHAnsi"/>
+        </w:rPr>
+      </w:pPr>
+      <w:r>
+        <w:rPr>
+          <w:rFonts w:eastAsia="Times New Roman" w:cstheme="minorHAnsi"/>
+        </w:rPr>
+        <w:t xml:space="preserve">CI/CD tools – Jenkins, </w:t>
+      </w:r>
+      <w:r>
+        <w:rPr>
+          <w:rFonts w:eastAsia="Times New Roman" w:cstheme="minorHAnsi"/>
+        </w:rPr>
+        <w:t>GitHub Action</w:t>
+      </w:r>
+    </w:p>
+    <w:p>
+      <w:pPr>
+        <w:rPr>
+          <w:rFonts w:eastAsia="Times New Roman" w:cstheme="minorHAnsi"/>
+        </w:rPr>
+      </w:pPr>
+    </w:p>
+    <w:p>
+      <w:pPr>
+        <w:rPr>
+          <w:rFonts w:eastAsia="Times New Roman" w:cstheme="minorHAnsi"/>
+        </w:rPr>
+      </w:pPr>
+      <w:r>
+        <w:rPr>
+          <w:rFonts w:eastAsia="Times New Roman" w:cstheme="minorHAnsi"/>
+        </w:rPr>
+        <w:t>Stages of a CI/CD pipeline</w:t>
+      </w:r>
+    </w:p>
+    <w:p>
+      <w:pPr>
+        <w:pStyle w:val="ListParagraph"/>
+        <w:numPr>
+          <w:ilvl w:val="0"/>
+          <w:numId w:val="21"/>
+        </w:numPr>
+        <w:rPr>
+          <w:rFonts w:eastAsia="Times New Roman" w:cstheme="minorHAnsi"/>
+        </w:rPr>
+      </w:pPr>
+      <w:r>
+        <w:rPr>
+          <w:rFonts w:eastAsia="Times New Roman" w:cstheme="minorHAnsi"/>
+        </w:rPr>
+        <w:t>Source</w:t>
+      </w:r>
+    </w:p>
+    <w:p>
+      <w:pPr>
+        <w:pStyle w:val="ListParagraph"/>
+        <w:numPr>
+          <w:ilvl w:val="0"/>
+          <w:numId w:val="21"/>
+        </w:numPr>
+        <w:rPr>
+          <w:rFonts w:eastAsia="Times New Roman" w:cstheme="minorHAnsi"/>
+        </w:rPr>
+      </w:pPr>
+      <w:r>
+        <w:rPr>
+          <w:rFonts w:eastAsia="Times New Roman" w:cstheme="minorHAnsi"/>
+        </w:rPr>
+        <w:t>Build</w:t>
+      </w:r>
+    </w:p>
+    <w:p>
+      <w:pPr>
+        <w:pStyle w:val="ListParagraph"/>
+        <w:numPr>
+          <w:ilvl w:val="0"/>
+          <w:numId w:val="21"/>
+        </w:numPr>
+        <w:rPr>
+          <w:rFonts w:eastAsia="Times New Roman" w:cstheme="minorHAnsi"/>
+        </w:rPr>
+      </w:pPr>
+      <w:r>
+        <w:rPr>
+          <w:rFonts w:eastAsia="Times New Roman" w:cstheme="minorHAnsi"/>
+        </w:rPr>
+        <w:t>Test</w:t>
+      </w:r>
+    </w:p>
+    <w:p>
+      <w:pPr>
+        <w:pStyle w:val="ListParagraph"/>
+        <w:numPr>
+          <w:ilvl w:val="0"/>
+          <w:numId w:val="21"/>
+        </w:numPr>
+        <w:rPr>
+          <w:rFonts w:eastAsia="Times New Roman" w:cstheme="minorHAnsi"/>
+        </w:rPr>
+      </w:pPr>
+      <w:r>
+        <w:rPr>
+          <w:rFonts w:eastAsia="Times New Roman" w:cstheme="minorHAnsi"/>
+        </w:rPr>
+        <w:t>Deploy</w:t>
+      </w:r>
+    </w:p>
+    <w:p>
+      <w:pPr>
+        <w:rPr>
+          <w:rFonts w:eastAsia="Times New Roman" w:cstheme="minorHAnsi"/>
+        </w:rPr>
+      </w:pPr>
+      <w:r>
+        <w:rPr>
+          <w:rFonts w:eastAsia="Times New Roman" w:cstheme="minorHAnsi"/>
+        </w:rPr>
+        <w:lastRenderedPageBreak/>
+        <w:t>How to build a CI/CD pipeline with GitHub actions?</w:t>
+      </w:r>
+      <w:r>
+        <w:rPr>
+          <w:rFonts w:eastAsia="Times New Roman" w:cstheme="minorHAnsi"/>
+        </w:rPr>
+        <w:t xml:space="preserve"> </w:t>
+      </w:r>
+      <w:r>
+        <w:rPr>
+          <w:rFonts w:eastAsia="Times New Roman" w:cstheme="minorHAnsi"/>
+        </w:rPr>
+        <w:t>https://github.blog/2022-02-02-build-ci-cd-pipeline-github-actions-four-steps/</w:t>
+      </w:r>
+    </w:p>
+    <w:p>
+      <w:pPr>
+        <w:pStyle w:val="ListParagraph"/>
+        <w:numPr>
+          <w:ilvl w:val="0"/>
+          <w:numId w:val="22"/>
+        </w:numPr>
+        <w:rPr>
+          <w:rFonts w:eastAsia="Times New Roman" w:cstheme="minorHAnsi"/>
+        </w:rPr>
+      </w:pPr>
+      <w:r>
+        <w:rPr>
+          <w:rFonts w:eastAsia="Times New Roman" w:cstheme="minorHAnsi"/>
+        </w:rPr>
+        <w:t>Create or choose a repository, and pick a project</w:t>
+      </w:r>
+    </w:p>
+    <w:p>
+      <w:pPr>
+        <w:pStyle w:val="ListParagraph"/>
+        <w:numPr>
+          <w:ilvl w:val="0"/>
+          <w:numId w:val="22"/>
+        </w:numPr>
+        <w:rPr>
+          <w:rFonts w:eastAsia="Times New Roman" w:cstheme="minorHAnsi"/>
+        </w:rPr>
+      </w:pPr>
+      <w:r>
+        <w:rPr>
+          <w:rFonts w:eastAsia="Times New Roman" w:cstheme="minorHAnsi"/>
+        </w:rPr>
+        <w:t>Open GitHub Actions in your repository to start building your CI/CD workflow</w:t>
+      </w:r>
+    </w:p>
+    <w:p>
+      <w:pPr>
+        <w:pStyle w:val="ListParagraph"/>
+        <w:numPr>
+          <w:ilvl w:val="0"/>
+          <w:numId w:val="22"/>
+        </w:numPr>
+        <w:rPr>
+          <w:rFonts w:eastAsia="Times New Roman" w:cstheme="minorHAnsi"/>
+        </w:rPr>
+      </w:pPr>
+      <w:r>
+        <w:rPr>
+          <w:rFonts w:eastAsia="Times New Roman" w:cstheme="minorHAnsi"/>
+        </w:rPr>
+        <w:t>Make changes to your code to trigger your CI/CD pipeline</w:t>
+      </w:r>
+    </w:p>
+    <w:p>
+      <w:pPr>
+        <w:pStyle w:val="ListParagraph"/>
+        <w:numPr>
+          <w:ilvl w:val="0"/>
+          <w:numId w:val="22"/>
+        </w:numPr>
+        <w:rPr>
+          <w:rFonts w:eastAsia="Times New Roman" w:cstheme="minorHAnsi"/>
+        </w:rPr>
+      </w:pPr>
+      <w:proofErr w:type="gramStart"/>
+      <w:r>
+        <w:rPr>
+          <w:rFonts w:eastAsia="Times New Roman" w:cstheme="minorHAnsi"/>
+        </w:rPr>
+        <w:t>Take a look</w:t>
+      </w:r>
+      <w:proofErr w:type="gramEnd"/>
+      <w:r>
+        <w:rPr>
+          <w:rFonts w:eastAsia="Times New Roman" w:cstheme="minorHAnsi"/>
+        </w:rPr>
+        <w:t xml:space="preserve"> at the workflow visualizer and live logs to get a full look into how your pipeline is running</w:t>
+      </w:r>
+    </w:p>
     <w:sectPr>
       <w:pgSz w:w="12240" w:h="15840"/>
       <w:pgMar w:top="1440" w:right="1440" w:bottom="1440" w:left="1440" w:header="720" w:footer="720" w:gutter="0"/>
@@ -8186,6 +9204,119 @@
     </w:lvl>
   </w:abstractNum>
   <w:abstractNum w:abstractNumId="1" w15:restartNumberingAfterBreak="0">
+    <w:nsid w:val="01B371E0"/>
+    <w:multiLevelType w:val="hybridMultilevel"/>
+    <w:tmpl w:val="FDDA228E"/>
+    <w:lvl w:ilvl="0" w:tplc="04090005">
+      <w:start w:val="1"/>
+      <w:numFmt w:val="bullet"/>
+      <w:lvlText w:val=""/>
+      <w:lvlJc w:val="left"/>
+      <w:pPr>
+        <w:ind w:left="720" w:hanging="360"/>
+      </w:pPr>
+      <w:rPr>
+        <w:rFonts w:ascii="Wingdings" w:hAnsi="Wingdings" w:hint="default"/>
+      </w:rPr>
+    </w:lvl>
+    <w:lvl w:ilvl="1" w:tplc="04090003" w:tentative="1">
+      <w:start w:val="1"/>
+      <w:numFmt w:val="bullet"/>
+      <w:lvlText w:val="o"/>
+      <w:lvlJc w:val="left"/>
+      <w:pPr>
+        <w:ind w:left="1440" w:hanging="360"/>
+      </w:pPr>
+      <w:rPr>
+        <w:rFonts w:ascii="Courier New" w:hAnsi="Courier New" w:cs="Courier New" w:hint="default"/>
+      </w:rPr>
+    </w:lvl>
+    <w:lvl w:ilvl="2" w:tplc="04090005" w:tentative="1">
+      <w:start w:val="1"/>
+      <w:numFmt w:val="bullet"/>
+      <w:lvlText w:val=""/>
+      <w:lvlJc w:val="left"/>
+      <w:pPr>
+        <w:ind w:left="2160" w:hanging="360"/>
+      </w:pPr>
+      <w:rPr>
+        <w:rFonts w:ascii="Wingdings" w:hAnsi="Wingdings" w:hint="default"/>
+      </w:rPr>
+    </w:lvl>
+    <w:lvl w:ilvl="3" w:tplc="04090001" w:tentative="1">
+      <w:start w:val="1"/>
+      <w:numFmt w:val="bullet"/>
+      <w:lvlText w:val=""/>
+      <w:lvlJc w:val="left"/>
+      <w:pPr>
+        <w:ind w:left="2880" w:hanging="360"/>
+      </w:pPr>
+      <w:rPr>
+        <w:rFonts w:ascii="Symbol" w:hAnsi="Symbol" w:hint="default"/>
+      </w:rPr>
+    </w:lvl>
+    <w:lvl w:ilvl="4" w:tplc="04090003" w:tentative="1">
+      <w:start w:val="1"/>
+      <w:numFmt w:val="bullet"/>
+      <w:lvlText w:val="o"/>
+      <w:lvlJc w:val="left"/>
+      <w:pPr>
+        <w:ind w:left="3600" w:hanging="360"/>
+      </w:pPr>
+      <w:rPr>
+        <w:rFonts w:ascii="Courier New" w:hAnsi="Courier New" w:cs="Courier New" w:hint="default"/>
+      </w:rPr>
+    </w:lvl>
+    <w:lvl w:ilvl="5" w:tplc="04090005" w:tentative="1">
+      <w:start w:val="1"/>
+      <w:numFmt w:val="bullet"/>
+      <w:lvlText w:val=""/>
+      <w:lvlJc w:val="left"/>
+      <w:pPr>
+        <w:ind w:left="4320" w:hanging="360"/>
+      </w:pPr>
+      <w:rPr>
+        <w:rFonts w:ascii="Wingdings" w:hAnsi="Wingdings" w:hint="default"/>
+      </w:rPr>
+    </w:lvl>
+    <w:lvl w:ilvl="6" w:tplc="04090001" w:tentative="1">
+      <w:start w:val="1"/>
+      <w:numFmt w:val="bullet"/>
+      <w:lvlText w:val=""/>
+      <w:lvlJc w:val="left"/>
+      <w:pPr>
+        <w:ind w:left="5040" w:hanging="360"/>
+      </w:pPr>
+      <w:rPr>
+        <w:rFonts w:ascii="Symbol" w:hAnsi="Symbol" w:hint="default"/>
+      </w:rPr>
+    </w:lvl>
+    <w:lvl w:ilvl="7" w:tplc="04090003" w:tentative="1">
+      <w:start w:val="1"/>
+      <w:numFmt w:val="bullet"/>
+      <w:lvlText w:val="o"/>
+      <w:lvlJc w:val="left"/>
+      <w:pPr>
+        <w:ind w:left="5760" w:hanging="360"/>
+      </w:pPr>
+      <w:rPr>
+        <w:rFonts w:ascii="Courier New" w:hAnsi="Courier New" w:cs="Courier New" w:hint="default"/>
+      </w:rPr>
+    </w:lvl>
+    <w:lvl w:ilvl="8" w:tplc="04090005" w:tentative="1">
+      <w:start w:val="1"/>
+      <w:numFmt w:val="bullet"/>
+      <w:lvlText w:val=""/>
+      <w:lvlJc w:val="left"/>
+      <w:pPr>
+        <w:ind w:left="6480" w:hanging="360"/>
+      </w:pPr>
+      <w:rPr>
+        <w:rFonts w:ascii="Wingdings" w:hAnsi="Wingdings" w:hint="default"/>
+      </w:rPr>
+    </w:lvl>
+  </w:abstractNum>
+  <w:abstractNum w:abstractNumId="2" w15:restartNumberingAfterBreak="0">
     <w:nsid w:val="04A269A0"/>
     <w:multiLevelType w:val="hybridMultilevel"/>
     <w:tmpl w:val="EF88BA66"/>
@@ -8298,7 +9429,7 @@
       </w:rPr>
     </w:lvl>
   </w:abstractNum>
-  <w:abstractNum w:abstractNumId="2" w15:restartNumberingAfterBreak="0">
+  <w:abstractNum w:abstractNumId="3" w15:restartNumberingAfterBreak="0">
     <w:nsid w:val="0E504399"/>
     <w:multiLevelType w:val="hybridMultilevel"/>
     <w:tmpl w:val="FE76C1DC"/>
@@ -8411,7 +9542,7 @@
       </w:rPr>
     </w:lvl>
   </w:abstractNum>
-  <w:abstractNum w:abstractNumId="3" w15:restartNumberingAfterBreak="0">
+  <w:abstractNum w:abstractNumId="4" w15:restartNumberingAfterBreak="0">
     <w:nsid w:val="13874B7A"/>
     <w:multiLevelType w:val="hybridMultilevel"/>
     <w:tmpl w:val="1390E576"/>
@@ -8500,10 +9631,10 @@
       </w:pPr>
     </w:lvl>
   </w:abstractNum>
-  <w:abstractNum w:abstractNumId="4" w15:restartNumberingAfterBreak="0">
+  <w:abstractNum w:abstractNumId="5" w15:restartNumberingAfterBreak="0">
     <w:nsid w:val="1501041F"/>
     <w:multiLevelType w:val="hybridMultilevel"/>
-    <w:tmpl w:val="9AAE87E4"/>
+    <w:tmpl w:val="FA1E1344"/>
     <w:lvl w:ilvl="0" w:tplc="04090001">
       <w:start w:val="1"/>
       <w:numFmt w:val="bullet"/>
@@ -8613,7 +9744,7 @@
       </w:rPr>
     </w:lvl>
   </w:abstractNum>
-  <w:abstractNum w:abstractNumId="5" w15:restartNumberingAfterBreak="0">
+  <w:abstractNum w:abstractNumId="6" w15:restartNumberingAfterBreak="0">
     <w:nsid w:val="1AB835A0"/>
     <w:multiLevelType w:val="hybridMultilevel"/>
     <w:tmpl w:val="14F8F48C"/>
@@ -8726,7 +9857,7 @@
       </w:rPr>
     </w:lvl>
   </w:abstractNum>
-  <w:abstractNum w:abstractNumId="6" w15:restartNumberingAfterBreak="0">
+  <w:abstractNum w:abstractNumId="7" w15:restartNumberingAfterBreak="0">
     <w:nsid w:val="32F52E27"/>
     <w:multiLevelType w:val="hybridMultilevel"/>
     <w:tmpl w:val="A88EE84E"/>
@@ -8839,7 +9970,7 @@
       </w:rPr>
     </w:lvl>
   </w:abstractNum>
-  <w:abstractNum w:abstractNumId="7" w15:restartNumberingAfterBreak="0">
+  <w:abstractNum w:abstractNumId="8" w15:restartNumberingAfterBreak="0">
     <w:nsid w:val="3F3C1F40"/>
     <w:multiLevelType w:val="hybridMultilevel"/>
     <w:tmpl w:val="0F1CE2A2"/>
@@ -8952,7 +10083,120 @@
       </w:rPr>
     </w:lvl>
   </w:abstractNum>
-  <w:abstractNum w:abstractNumId="8" w15:restartNumberingAfterBreak="0">
+  <w:abstractNum w:abstractNumId="9" w15:restartNumberingAfterBreak="0">
+    <w:nsid w:val="46573BBF"/>
+    <w:multiLevelType w:val="hybridMultilevel"/>
+    <w:tmpl w:val="95D8279C"/>
+    <w:lvl w:ilvl="0" w:tplc="04090005">
+      <w:start w:val="1"/>
+      <w:numFmt w:val="bullet"/>
+      <w:lvlText w:val=""/>
+      <w:lvlJc w:val="left"/>
+      <w:pPr>
+        <w:ind w:left="720" w:hanging="360"/>
+      </w:pPr>
+      <w:rPr>
+        <w:rFonts w:ascii="Wingdings" w:hAnsi="Wingdings" w:hint="default"/>
+      </w:rPr>
+    </w:lvl>
+    <w:lvl w:ilvl="1" w:tplc="04090003" w:tentative="1">
+      <w:start w:val="1"/>
+      <w:numFmt w:val="bullet"/>
+      <w:lvlText w:val="o"/>
+      <w:lvlJc w:val="left"/>
+      <w:pPr>
+        <w:ind w:left="1440" w:hanging="360"/>
+      </w:pPr>
+      <w:rPr>
+        <w:rFonts w:ascii="Courier New" w:hAnsi="Courier New" w:cs="Courier New" w:hint="default"/>
+      </w:rPr>
+    </w:lvl>
+    <w:lvl w:ilvl="2" w:tplc="04090005" w:tentative="1">
+      <w:start w:val="1"/>
+      <w:numFmt w:val="bullet"/>
+      <w:lvlText w:val=""/>
+      <w:lvlJc w:val="left"/>
+      <w:pPr>
+        <w:ind w:left="2160" w:hanging="360"/>
+      </w:pPr>
+      <w:rPr>
+        <w:rFonts w:ascii="Wingdings" w:hAnsi="Wingdings" w:hint="default"/>
+      </w:rPr>
+    </w:lvl>
+    <w:lvl w:ilvl="3" w:tplc="04090001" w:tentative="1">
+      <w:start w:val="1"/>
+      <w:numFmt w:val="bullet"/>
+      <w:lvlText w:val=""/>
+      <w:lvlJc w:val="left"/>
+      <w:pPr>
+        <w:ind w:left="2880" w:hanging="360"/>
+      </w:pPr>
+      <w:rPr>
+        <w:rFonts w:ascii="Symbol" w:hAnsi="Symbol" w:hint="default"/>
+      </w:rPr>
+    </w:lvl>
+    <w:lvl w:ilvl="4" w:tplc="04090003" w:tentative="1">
+      <w:start w:val="1"/>
+      <w:numFmt w:val="bullet"/>
+      <w:lvlText w:val="o"/>
+      <w:lvlJc w:val="left"/>
+      <w:pPr>
+        <w:ind w:left="3600" w:hanging="360"/>
+      </w:pPr>
+      <w:rPr>
+        <w:rFonts w:ascii="Courier New" w:hAnsi="Courier New" w:cs="Courier New" w:hint="default"/>
+      </w:rPr>
+    </w:lvl>
+    <w:lvl w:ilvl="5" w:tplc="04090005" w:tentative="1">
+      <w:start w:val="1"/>
+      <w:numFmt w:val="bullet"/>
+      <w:lvlText w:val=""/>
+      <w:lvlJc w:val="left"/>
+      <w:pPr>
+        <w:ind w:left="4320" w:hanging="360"/>
+      </w:pPr>
+      <w:rPr>
+        <w:rFonts w:ascii="Wingdings" w:hAnsi="Wingdings" w:hint="default"/>
+      </w:rPr>
+    </w:lvl>
+    <w:lvl w:ilvl="6" w:tplc="04090001" w:tentative="1">
+      <w:start w:val="1"/>
+      <w:numFmt w:val="bullet"/>
+      <w:lvlText w:val=""/>
+      <w:lvlJc w:val="left"/>
+      <w:pPr>
+        <w:ind w:left="5040" w:hanging="360"/>
+      </w:pPr>
+      <w:rPr>
+        <w:rFonts w:ascii="Symbol" w:hAnsi="Symbol" w:hint="default"/>
+      </w:rPr>
+    </w:lvl>
+    <w:lvl w:ilvl="7" w:tplc="04090003" w:tentative="1">
+      <w:start w:val="1"/>
+      <w:numFmt w:val="bullet"/>
+      <w:lvlText w:val="o"/>
+      <w:lvlJc w:val="left"/>
+      <w:pPr>
+        <w:ind w:left="5760" w:hanging="360"/>
+      </w:pPr>
+      <w:rPr>
+        <w:rFonts w:ascii="Courier New" w:hAnsi="Courier New" w:cs="Courier New" w:hint="default"/>
+      </w:rPr>
+    </w:lvl>
+    <w:lvl w:ilvl="8" w:tplc="04090005" w:tentative="1">
+      <w:start w:val="1"/>
+      <w:numFmt w:val="bullet"/>
+      <w:lvlText w:val=""/>
+      <w:lvlJc w:val="left"/>
+      <w:pPr>
+        <w:ind w:left="6480" w:hanging="360"/>
+      </w:pPr>
+      <w:rPr>
+        <w:rFonts w:ascii="Wingdings" w:hAnsi="Wingdings" w:hint="default"/>
+      </w:rPr>
+    </w:lvl>
+  </w:abstractNum>
+  <w:abstractNum w:abstractNumId="10" w15:restartNumberingAfterBreak="0">
     <w:nsid w:val="529F5D63"/>
     <w:multiLevelType w:val="hybridMultilevel"/>
     <w:tmpl w:val="C1404142"/>
@@ -9065,7 +10309,7 @@
       </w:rPr>
     </w:lvl>
   </w:abstractNum>
-  <w:abstractNum w:abstractNumId="9" w15:restartNumberingAfterBreak="0">
+  <w:abstractNum w:abstractNumId="11" w15:restartNumberingAfterBreak="0">
     <w:nsid w:val="59F85199"/>
     <w:multiLevelType w:val="hybridMultilevel"/>
     <w:tmpl w:val="3A62093C"/>
@@ -9178,7 +10422,7 @@
       </w:rPr>
     </w:lvl>
   </w:abstractNum>
-  <w:abstractNum w:abstractNumId="10" w15:restartNumberingAfterBreak="0">
+  <w:abstractNum w:abstractNumId="12" w15:restartNumberingAfterBreak="0">
     <w:nsid w:val="5AFE11B2"/>
     <w:multiLevelType w:val="hybridMultilevel"/>
     <w:tmpl w:val="5B14823E"/>
@@ -9267,7 +10511,120 @@
       </w:pPr>
     </w:lvl>
   </w:abstractNum>
-  <w:abstractNum w:abstractNumId="11" w15:restartNumberingAfterBreak="0">
+  <w:abstractNum w:abstractNumId="13" w15:restartNumberingAfterBreak="0">
+    <w:nsid w:val="5C06132C"/>
+    <w:multiLevelType w:val="hybridMultilevel"/>
+    <w:tmpl w:val="4E3CE48C"/>
+    <w:lvl w:ilvl="0" w:tplc="04090005">
+      <w:start w:val="1"/>
+      <w:numFmt w:val="bullet"/>
+      <w:lvlText w:val=""/>
+      <w:lvlJc w:val="left"/>
+      <w:pPr>
+        <w:ind w:left="720" w:hanging="360"/>
+      </w:pPr>
+      <w:rPr>
+        <w:rFonts w:ascii="Wingdings" w:hAnsi="Wingdings" w:hint="default"/>
+      </w:rPr>
+    </w:lvl>
+    <w:lvl w:ilvl="1" w:tplc="04090003" w:tentative="1">
+      <w:start w:val="1"/>
+      <w:numFmt w:val="bullet"/>
+      <w:lvlText w:val="o"/>
+      <w:lvlJc w:val="left"/>
+      <w:pPr>
+        <w:ind w:left="1440" w:hanging="360"/>
+      </w:pPr>
+      <w:rPr>
+        <w:rFonts w:ascii="Courier New" w:hAnsi="Courier New" w:cs="Courier New" w:hint="default"/>
+      </w:rPr>
+    </w:lvl>
+    <w:lvl w:ilvl="2" w:tplc="04090005" w:tentative="1">
+      <w:start w:val="1"/>
+      <w:numFmt w:val="bullet"/>
+      <w:lvlText w:val=""/>
+      <w:lvlJc w:val="left"/>
+      <w:pPr>
+        <w:ind w:left="2160" w:hanging="360"/>
+      </w:pPr>
+      <w:rPr>
+        <w:rFonts w:ascii="Wingdings" w:hAnsi="Wingdings" w:hint="default"/>
+      </w:rPr>
+    </w:lvl>
+    <w:lvl w:ilvl="3" w:tplc="04090001" w:tentative="1">
+      <w:start w:val="1"/>
+      <w:numFmt w:val="bullet"/>
+      <w:lvlText w:val=""/>
+      <w:lvlJc w:val="left"/>
+      <w:pPr>
+        <w:ind w:left="2880" w:hanging="360"/>
+      </w:pPr>
+      <w:rPr>
+        <w:rFonts w:ascii="Symbol" w:hAnsi="Symbol" w:hint="default"/>
+      </w:rPr>
+    </w:lvl>
+    <w:lvl w:ilvl="4" w:tplc="04090003" w:tentative="1">
+      <w:start w:val="1"/>
+      <w:numFmt w:val="bullet"/>
+      <w:lvlText w:val="o"/>
+      <w:lvlJc w:val="left"/>
+      <w:pPr>
+        <w:ind w:left="3600" w:hanging="360"/>
+      </w:pPr>
+      <w:rPr>
+        <w:rFonts w:ascii="Courier New" w:hAnsi="Courier New" w:cs="Courier New" w:hint="default"/>
+      </w:rPr>
+    </w:lvl>
+    <w:lvl w:ilvl="5" w:tplc="04090005" w:tentative="1">
+      <w:start w:val="1"/>
+      <w:numFmt w:val="bullet"/>
+      <w:lvlText w:val=""/>
+      <w:lvlJc w:val="left"/>
+      <w:pPr>
+        <w:ind w:left="4320" w:hanging="360"/>
+      </w:pPr>
+      <w:rPr>
+        <w:rFonts w:ascii="Wingdings" w:hAnsi="Wingdings" w:hint="default"/>
+      </w:rPr>
+    </w:lvl>
+    <w:lvl w:ilvl="6" w:tplc="04090001" w:tentative="1">
+      <w:start w:val="1"/>
+      <w:numFmt w:val="bullet"/>
+      <w:lvlText w:val=""/>
+      <w:lvlJc w:val="left"/>
+      <w:pPr>
+        <w:ind w:left="5040" w:hanging="360"/>
+      </w:pPr>
+      <w:rPr>
+        <w:rFonts w:ascii="Symbol" w:hAnsi="Symbol" w:hint="default"/>
+      </w:rPr>
+    </w:lvl>
+    <w:lvl w:ilvl="7" w:tplc="04090003" w:tentative="1">
+      <w:start w:val="1"/>
+      <w:numFmt w:val="bullet"/>
+      <w:lvlText w:val="o"/>
+      <w:lvlJc w:val="left"/>
+      <w:pPr>
+        <w:ind w:left="5760" w:hanging="360"/>
+      </w:pPr>
+      <w:rPr>
+        <w:rFonts w:ascii="Courier New" w:hAnsi="Courier New" w:cs="Courier New" w:hint="default"/>
+      </w:rPr>
+    </w:lvl>
+    <w:lvl w:ilvl="8" w:tplc="04090005" w:tentative="1">
+      <w:start w:val="1"/>
+      <w:numFmt w:val="bullet"/>
+      <w:lvlText w:val=""/>
+      <w:lvlJc w:val="left"/>
+      <w:pPr>
+        <w:ind w:left="6480" w:hanging="360"/>
+      </w:pPr>
+      <w:rPr>
+        <w:rFonts w:ascii="Wingdings" w:hAnsi="Wingdings" w:hint="default"/>
+      </w:rPr>
+    </w:lvl>
+  </w:abstractNum>
+  <w:abstractNum w:abstractNumId="14" w15:restartNumberingAfterBreak="0">
     <w:nsid w:val="613F68AD"/>
     <w:multiLevelType w:val="hybridMultilevel"/>
     <w:tmpl w:val="16C4C14C"/>
@@ -9380,7 +10737,7 @@
       </w:rPr>
     </w:lvl>
   </w:abstractNum>
-  <w:abstractNum w:abstractNumId="12" w15:restartNumberingAfterBreak="0">
+  <w:abstractNum w:abstractNumId="15" w15:restartNumberingAfterBreak="0">
     <w:nsid w:val="649577AE"/>
     <w:multiLevelType w:val="hybridMultilevel"/>
     <w:tmpl w:val="5010D89A"/>
@@ -9493,7 +10850,120 @@
       </w:rPr>
     </w:lvl>
   </w:abstractNum>
-  <w:abstractNum w:abstractNumId="13" w15:restartNumberingAfterBreak="0">
+  <w:abstractNum w:abstractNumId="16" w15:restartNumberingAfterBreak="0">
+    <w:nsid w:val="6DF929FA"/>
+    <w:multiLevelType w:val="hybridMultilevel"/>
+    <w:tmpl w:val="2324985C"/>
+    <w:lvl w:ilvl="0" w:tplc="04090005">
+      <w:start w:val="1"/>
+      <w:numFmt w:val="bullet"/>
+      <w:lvlText w:val=""/>
+      <w:lvlJc w:val="left"/>
+      <w:pPr>
+        <w:ind w:left="720" w:hanging="360"/>
+      </w:pPr>
+      <w:rPr>
+        <w:rFonts w:ascii="Wingdings" w:hAnsi="Wingdings" w:hint="default"/>
+      </w:rPr>
+    </w:lvl>
+    <w:lvl w:ilvl="1" w:tplc="04090003" w:tentative="1">
+      <w:start w:val="1"/>
+      <w:numFmt w:val="bullet"/>
+      <w:lvlText w:val="o"/>
+      <w:lvlJc w:val="left"/>
+      <w:pPr>
+        <w:ind w:left="1440" w:hanging="360"/>
+      </w:pPr>
+      <w:rPr>
+        <w:rFonts w:ascii="Courier New" w:hAnsi="Courier New" w:cs="Courier New" w:hint="default"/>
+      </w:rPr>
+    </w:lvl>
+    <w:lvl w:ilvl="2" w:tplc="04090005" w:tentative="1">
+      <w:start w:val="1"/>
+      <w:numFmt w:val="bullet"/>
+      <w:lvlText w:val=""/>
+      <w:lvlJc w:val="left"/>
+      <w:pPr>
+        <w:ind w:left="2160" w:hanging="360"/>
+      </w:pPr>
+      <w:rPr>
+        <w:rFonts w:ascii="Wingdings" w:hAnsi="Wingdings" w:hint="default"/>
+      </w:rPr>
+    </w:lvl>
+    <w:lvl w:ilvl="3" w:tplc="04090001" w:tentative="1">
+      <w:start w:val="1"/>
+      <w:numFmt w:val="bullet"/>
+      <w:lvlText w:val=""/>
+      <w:lvlJc w:val="left"/>
+      <w:pPr>
+        <w:ind w:left="2880" w:hanging="360"/>
+      </w:pPr>
+      <w:rPr>
+        <w:rFonts w:ascii="Symbol" w:hAnsi="Symbol" w:hint="default"/>
+      </w:rPr>
+    </w:lvl>
+    <w:lvl w:ilvl="4" w:tplc="04090003" w:tentative="1">
+      <w:start w:val="1"/>
+      <w:numFmt w:val="bullet"/>
+      <w:lvlText w:val="o"/>
+      <w:lvlJc w:val="left"/>
+      <w:pPr>
+        <w:ind w:left="3600" w:hanging="360"/>
+      </w:pPr>
+      <w:rPr>
+        <w:rFonts w:ascii="Courier New" w:hAnsi="Courier New" w:cs="Courier New" w:hint="default"/>
+      </w:rPr>
+    </w:lvl>
+    <w:lvl w:ilvl="5" w:tplc="04090005" w:tentative="1">
+      <w:start w:val="1"/>
+      <w:numFmt w:val="bullet"/>
+      <w:lvlText w:val=""/>
+      <w:lvlJc w:val="left"/>
+      <w:pPr>
+        <w:ind w:left="4320" w:hanging="360"/>
+      </w:pPr>
+      <w:rPr>
+        <w:rFonts w:ascii="Wingdings" w:hAnsi="Wingdings" w:hint="default"/>
+      </w:rPr>
+    </w:lvl>
+    <w:lvl w:ilvl="6" w:tplc="04090001" w:tentative="1">
+      <w:start w:val="1"/>
+      <w:numFmt w:val="bullet"/>
+      <w:lvlText w:val=""/>
+      <w:lvlJc w:val="left"/>
+      <w:pPr>
+        <w:ind w:left="5040" w:hanging="360"/>
+      </w:pPr>
+      <w:rPr>
+        <w:rFonts w:ascii="Symbol" w:hAnsi="Symbol" w:hint="default"/>
+      </w:rPr>
+    </w:lvl>
+    <w:lvl w:ilvl="7" w:tplc="04090003" w:tentative="1">
+      <w:start w:val="1"/>
+      <w:numFmt w:val="bullet"/>
+      <w:lvlText w:val="o"/>
+      <w:lvlJc w:val="left"/>
+      <w:pPr>
+        <w:ind w:left="5760" w:hanging="360"/>
+      </w:pPr>
+      <w:rPr>
+        <w:rFonts w:ascii="Courier New" w:hAnsi="Courier New" w:cs="Courier New" w:hint="default"/>
+      </w:rPr>
+    </w:lvl>
+    <w:lvl w:ilvl="8" w:tplc="04090005" w:tentative="1">
+      <w:start w:val="1"/>
+      <w:numFmt w:val="bullet"/>
+      <w:lvlText w:val=""/>
+      <w:lvlJc w:val="left"/>
+      <w:pPr>
+        <w:ind w:left="6480" w:hanging="360"/>
+      </w:pPr>
+      <w:rPr>
+        <w:rFonts w:ascii="Wingdings" w:hAnsi="Wingdings" w:hint="default"/>
+      </w:rPr>
+    </w:lvl>
+  </w:abstractNum>
+  <w:abstractNum w:abstractNumId="17" w15:restartNumberingAfterBreak="0">
     <w:nsid w:val="741170E7"/>
     <w:multiLevelType w:val="hybridMultilevel"/>
     <w:tmpl w:val="C9C2D54E"/>
@@ -9582,7 +11052,7 @@
       </w:pPr>
     </w:lvl>
   </w:abstractNum>
-  <w:abstractNum w:abstractNumId="14" w15:restartNumberingAfterBreak="0">
+  <w:abstractNum w:abstractNumId="18" w15:restartNumberingAfterBreak="0">
     <w:nsid w:val="74D55956"/>
     <w:multiLevelType w:val="hybridMultilevel"/>
     <w:tmpl w:val="DF74FEBC"/>
@@ -9695,7 +11165,120 @@
       </w:rPr>
     </w:lvl>
   </w:abstractNum>
-  <w:abstractNum w:abstractNumId="15" w15:restartNumberingAfterBreak="0">
+  <w:abstractNum w:abstractNumId="19" w15:restartNumberingAfterBreak="0">
+    <w:nsid w:val="77C93517"/>
+    <w:multiLevelType w:val="hybridMultilevel"/>
+    <w:tmpl w:val="C62E79A0"/>
+    <w:lvl w:ilvl="0" w:tplc="04090005">
+      <w:start w:val="1"/>
+      <w:numFmt w:val="bullet"/>
+      <w:lvlText w:val=""/>
+      <w:lvlJc w:val="left"/>
+      <w:pPr>
+        <w:ind w:left="720" w:hanging="360"/>
+      </w:pPr>
+      <w:rPr>
+        <w:rFonts w:ascii="Wingdings" w:hAnsi="Wingdings" w:hint="default"/>
+      </w:rPr>
+    </w:lvl>
+    <w:lvl w:ilvl="1" w:tplc="04090003" w:tentative="1">
+      <w:start w:val="1"/>
+      <w:numFmt w:val="bullet"/>
+      <w:lvlText w:val="o"/>
+      <w:lvlJc w:val="left"/>
+      <w:pPr>
+        <w:ind w:left="1440" w:hanging="360"/>
+      </w:pPr>
+      <w:rPr>
+        <w:rFonts w:ascii="Courier New" w:hAnsi="Courier New" w:cs="Courier New" w:hint="default"/>
+      </w:rPr>
+    </w:lvl>
+    <w:lvl w:ilvl="2" w:tplc="04090005" w:tentative="1">
+      <w:start w:val="1"/>
+      <w:numFmt w:val="bullet"/>
+      <w:lvlText w:val=""/>
+      <w:lvlJc w:val="left"/>
+      <w:pPr>
+        <w:ind w:left="2160" w:hanging="360"/>
+      </w:pPr>
+      <w:rPr>
+        <w:rFonts w:ascii="Wingdings" w:hAnsi="Wingdings" w:hint="default"/>
+      </w:rPr>
+    </w:lvl>
+    <w:lvl w:ilvl="3" w:tplc="04090001" w:tentative="1">
+      <w:start w:val="1"/>
+      <w:numFmt w:val="bullet"/>
+      <w:lvlText w:val=""/>
+      <w:lvlJc w:val="left"/>
+      <w:pPr>
+        <w:ind w:left="2880" w:hanging="360"/>
+      </w:pPr>
+      <w:rPr>
+        <w:rFonts w:ascii="Symbol" w:hAnsi="Symbol" w:hint="default"/>
+      </w:rPr>
+    </w:lvl>
+    <w:lvl w:ilvl="4" w:tplc="04090003" w:tentative="1">
+      <w:start w:val="1"/>
+      <w:numFmt w:val="bullet"/>
+      <w:lvlText w:val="o"/>
+      <w:lvlJc w:val="left"/>
+      <w:pPr>
+        <w:ind w:left="3600" w:hanging="360"/>
+      </w:pPr>
+      <w:rPr>
+        <w:rFonts w:ascii="Courier New" w:hAnsi="Courier New" w:cs="Courier New" w:hint="default"/>
+      </w:rPr>
+    </w:lvl>
+    <w:lvl w:ilvl="5" w:tplc="04090005" w:tentative="1">
+      <w:start w:val="1"/>
+      <w:numFmt w:val="bullet"/>
+      <w:lvlText w:val=""/>
+      <w:lvlJc w:val="left"/>
+      <w:pPr>
+        <w:ind w:left="4320" w:hanging="360"/>
+      </w:pPr>
+      <w:rPr>
+        <w:rFonts w:ascii="Wingdings" w:hAnsi="Wingdings" w:hint="default"/>
+      </w:rPr>
+    </w:lvl>
+    <w:lvl w:ilvl="6" w:tplc="04090001" w:tentative="1">
+      <w:start w:val="1"/>
+      <w:numFmt w:val="bullet"/>
+      <w:lvlText w:val=""/>
+      <w:lvlJc w:val="left"/>
+      <w:pPr>
+        <w:ind w:left="5040" w:hanging="360"/>
+      </w:pPr>
+      <w:rPr>
+        <w:rFonts w:ascii="Symbol" w:hAnsi="Symbol" w:hint="default"/>
+      </w:rPr>
+    </w:lvl>
+    <w:lvl w:ilvl="7" w:tplc="04090003" w:tentative="1">
+      <w:start w:val="1"/>
+      <w:numFmt w:val="bullet"/>
+      <w:lvlText w:val="o"/>
+      <w:lvlJc w:val="left"/>
+      <w:pPr>
+        <w:ind w:left="5760" w:hanging="360"/>
+      </w:pPr>
+      <w:rPr>
+        <w:rFonts w:ascii="Courier New" w:hAnsi="Courier New" w:cs="Courier New" w:hint="default"/>
+      </w:rPr>
+    </w:lvl>
+    <w:lvl w:ilvl="8" w:tplc="04090005" w:tentative="1">
+      <w:start w:val="1"/>
+      <w:numFmt w:val="bullet"/>
+      <w:lvlText w:val=""/>
+      <w:lvlJc w:val="left"/>
+      <w:pPr>
+        <w:ind w:left="6480" w:hanging="360"/>
+      </w:pPr>
+      <w:rPr>
+        <w:rFonts w:ascii="Wingdings" w:hAnsi="Wingdings" w:hint="default"/>
+      </w:rPr>
+    </w:lvl>
+  </w:abstractNum>
+  <w:abstractNum w:abstractNumId="20" w15:restartNumberingAfterBreak="0">
     <w:nsid w:val="7D5B592D"/>
     <w:multiLevelType w:val="hybridMultilevel"/>
     <w:tmpl w:val="735AD266"/>
@@ -9784,7 +11367,7 @@
       </w:pPr>
     </w:lvl>
   </w:abstractNum>
-  <w:abstractNum w:abstractNumId="16" w15:restartNumberingAfterBreak="0">
+  <w:abstractNum w:abstractNumId="21" w15:restartNumberingAfterBreak="0">
     <w:nsid w:val="7D91774C"/>
     <w:multiLevelType w:val="hybridMultilevel"/>
     <w:tmpl w:val="8D3E18EC"/>
@@ -9874,55 +11457,70 @@
     </w:lvl>
   </w:abstractNum>
   <w:num w:numId="1" w16cid:durableId="1755935741">
-    <w:abstractNumId w:val="13"/>
+    <w:abstractNumId w:val="17"/>
   </w:num>
   <w:num w:numId="2" w16cid:durableId="847477948">
-    <w:abstractNumId w:val="16"/>
+    <w:abstractNumId w:val="21"/>
   </w:num>
   <w:num w:numId="3" w16cid:durableId="609506951">
-    <w:abstractNumId w:val="3"/>
+    <w:abstractNumId w:val="4"/>
   </w:num>
   <w:num w:numId="4" w16cid:durableId="368067723">
     <w:abstractNumId w:val="0"/>
   </w:num>
   <w:num w:numId="5" w16cid:durableId="1725328715">
+    <w:abstractNumId w:val="20"/>
+  </w:num>
+  <w:num w:numId="6" w16cid:durableId="1496728138">
+    <w:abstractNumId w:val="14"/>
+  </w:num>
+  <w:num w:numId="7" w16cid:durableId="219250324">
+    <w:abstractNumId w:val="10"/>
+  </w:num>
+  <w:num w:numId="8" w16cid:durableId="1621766319">
     <w:abstractNumId w:val="15"/>
   </w:num>
-  <w:num w:numId="6" w16cid:durableId="1496728138">
+  <w:num w:numId="9" w16cid:durableId="1733655638">
+    <w:abstractNumId w:val="7"/>
+  </w:num>
+  <w:num w:numId="10" w16cid:durableId="153837467">
+    <w:abstractNumId w:val="3"/>
+  </w:num>
+  <w:num w:numId="11" w16cid:durableId="1165436175">
     <w:abstractNumId w:val="11"/>
   </w:num>
-  <w:num w:numId="7" w16cid:durableId="219250324">
+  <w:num w:numId="12" w16cid:durableId="1001470863">
+    <w:abstractNumId w:val="6"/>
+  </w:num>
+  <w:num w:numId="13" w16cid:durableId="1227259143">
+    <w:abstractNumId w:val="12"/>
+  </w:num>
+  <w:num w:numId="14" w16cid:durableId="749274151">
+    <w:abstractNumId w:val="2"/>
+  </w:num>
+  <w:num w:numId="15" w16cid:durableId="2117600035">
+    <w:abstractNumId w:val="18"/>
+  </w:num>
+  <w:num w:numId="16" w16cid:durableId="1884055165">
+    <w:abstractNumId w:val="5"/>
+  </w:num>
+  <w:num w:numId="17" w16cid:durableId="746421197">
     <w:abstractNumId w:val="8"/>
   </w:num>
-  <w:num w:numId="8" w16cid:durableId="1621766319">
-    <w:abstractNumId w:val="12"/>
+  <w:num w:numId="18" w16cid:durableId="1683511214">
+    <w:abstractNumId w:val="1"/>
   </w:num>
-  <w:num w:numId="9" w16cid:durableId="1733655638">
-    <w:abstractNumId w:val="6"/>
+  <w:num w:numId="19" w16cid:durableId="595359847">
+    <w:abstractNumId w:val="13"/>
   </w:num>
-  <w:num w:numId="10" w16cid:durableId="153837467">
-    <w:abstractNumId w:val="2"/>
+  <w:num w:numId="20" w16cid:durableId="907106555">
+    <w:abstractNumId w:val="16"/>
   </w:num>
-  <w:num w:numId="11" w16cid:durableId="1165436175">
+  <w:num w:numId="21" w16cid:durableId="2129203128">
     <w:abstractNumId w:val="9"/>
   </w:num>
-  <w:num w:numId="12" w16cid:durableId="1001470863">
-    <w:abstractNumId w:val="5"/>
-  </w:num>
-  <w:num w:numId="13" w16cid:durableId="1227259143">
-    <w:abstractNumId w:val="10"/>
-  </w:num>
-  <w:num w:numId="14" w16cid:durableId="749274151">
-    <w:abstractNumId w:val="1"/>
-  </w:num>
-  <w:num w:numId="15" w16cid:durableId="2117600035">
-    <w:abstractNumId w:val="14"/>
-  </w:num>
-  <w:num w:numId="16" w16cid:durableId="1884055165">
-    <w:abstractNumId w:val="4"/>
-  </w:num>
-  <w:num w:numId="17" w16cid:durableId="746421197">
-    <w:abstractNumId w:val="7"/>
+  <w:num w:numId="22" w16cid:durableId="2099206312">
+    <w:abstractNumId w:val="19"/>
   </w:num>
 </w:numbering>
 </file>
@@ -10459,6 +12057,29 @@
       </w:tblBorders>
     </w:tblPr>
   </w:style>
+  <w:style w:type="character" w:styleId="Hyperlink">
+    <w:name w:val="Hyperlink"/>
+    <w:basedOn w:val="DefaultParagraphFont"/>
+    <w:uiPriority w:val="99"/>
+    <w:unhideWhenUsed/>
+    <w:rsid w:val="00C0798A"/>
+    <w:rPr>
+      <w:color w:val="0563C1" w:themeColor="hyperlink"/>
+      <w:u w:val="single"/>
+    </w:rPr>
+  </w:style>
+  <w:style w:type="character" w:styleId="UnresolvedMention">
+    <w:name w:val="Unresolved Mention"/>
+    <w:basedOn w:val="DefaultParagraphFont"/>
+    <w:uiPriority w:val="99"/>
+    <w:semiHidden/>
+    <w:unhideWhenUsed/>
+    <w:rsid w:val="00C0798A"/>
+    <w:rPr>
+      <w:color w:val="605E5C"/>
+      <w:shd w:val="clear" w:color="auto" w:fill="E1DFDD"/>
+    </w:rPr>
+  </w:style>
 </w:styles>
 </file>
 

</xml_diff>